<commit_message>
file renamed to easy of identification
</commit_message>
<xml_diff>
--- a/dissertation/Diagrams/ER-new.docx
+++ b/dissertation/Diagrams/ER-new.docx
@@ -4,54 +4,1305 @@
   <w:body>
     <w:p>
       <w:r>
-        <w:rPr>
-          <w:noProof/>
-        </w:rPr>
-        <w:drawing>
-          <wp:inline distT="0" distB="0" distL="0" distR="0">
-            <wp:extent cx="5943600" cy="6959921"/>
-            <wp:effectExtent l="0" t="0" r="0" b="0"/>
-            <wp:docPr id="1" name="Picture 1"/>
-            <wp:cNvGraphicFramePr>
-              <a:graphicFrameLocks xmlns:a="http://schemas.openxmlformats.org/drawingml/2006/main" noChangeAspect="1"/>
-            </wp:cNvGraphicFramePr>
-            <a:graphic xmlns:a="http://schemas.openxmlformats.org/drawingml/2006/main">
-              <a:graphicData uri="http://schemas.openxmlformats.org/drawingml/2006/picture">
-                <pic:pic xmlns:pic="http://schemas.openxmlformats.org/drawingml/2006/picture">
-                  <pic:nvPicPr>
-                    <pic:cNvPr id="0" name="Picture 1"/>
-                    <pic:cNvPicPr>
-                      <a:picLocks noChangeAspect="1" noChangeArrowheads="1"/>
-                    </pic:cNvPicPr>
-                  </pic:nvPicPr>
-                  <pic:blipFill>
-                    <a:blip r:embed="rId4"/>
-                    <a:srcRect/>
-                    <a:stretch>
-                      <a:fillRect/>
-                    </a:stretch>
-                  </pic:blipFill>
-                  <pic:spPr bwMode="auto">
-                    <a:xfrm>
-                      <a:off x="0" y="0"/>
-                      <a:ext cx="5943600" cy="6959921"/>
-                    </a:xfrm>
-                    <a:prstGeom prst="rect">
-                      <a:avLst/>
-                    </a:prstGeom>
-                    <a:noFill/>
-                    <a:ln w="9525">
-                      <a:noFill/>
-                      <a:miter lim="800000"/>
-                      <a:headEnd/>
-                      <a:tailEnd/>
-                    </a:ln>
-                  </pic:spPr>
-                </pic:pic>
-              </a:graphicData>
-            </a:graphic>
-          </wp:inline>
-        </w:drawing>
+        <w:pict>
+          <v:group id="_x0000_s1028" editas="canvas" style="width:467.55pt;height:548.4pt;mso-position-horizontal-relative:char;mso-position-vertical-relative:line" coordsize="9351,10968">
+            <o:lock v:ext="edit" aspectratio="t"/>
+            <v:shapetype id="_x0000_t75" coordsize="21600,21600" o:spt="75" o:preferrelative="t" path="m@4@5l@4@11@9@11@9@5xe" filled="f" stroked="f">
+              <v:stroke joinstyle="miter"/>
+              <v:formulas>
+                <v:f eqn="if lineDrawn pixelLineWidth 0"/>
+                <v:f eqn="sum @0 1 0"/>
+                <v:f eqn="sum 0 0 @1"/>
+                <v:f eqn="prod @2 1 2"/>
+                <v:f eqn="prod @3 21600 pixelWidth"/>
+                <v:f eqn="prod @3 21600 pixelHeight"/>
+                <v:f eqn="sum @0 0 1"/>
+                <v:f eqn="prod @6 1 2"/>
+                <v:f eqn="prod @7 21600 pixelWidth"/>
+                <v:f eqn="sum @8 21600 0"/>
+                <v:f eqn="prod @7 21600 pixelHeight"/>
+                <v:f eqn="sum @10 21600 0"/>
+              </v:formulas>
+              <v:path o:extrusionok="f" gradientshapeok="t" o:connecttype="rect"/>
+              <o:lock v:ext="edit" aspectratio="t"/>
+            </v:shapetype>
+            <v:shape id="_x0000_s1027" type="#_x0000_t75" style="position:absolute;width:9351;height:10968" o:preferrelative="f">
+              <v:fill o:detectmouseclick="t"/>
+              <v:path o:extrusionok="t" o:connecttype="none"/>
+              <o:lock v:ext="edit" text="t"/>
+            </v:shape>
+            <v:rect id="_x0000_s1029" style="position:absolute;left:1789;top:3491;width:1183;height:616" stroked="f"/>
+            <v:rect id="_x0000_s1030" style="position:absolute;left:2223;top:3711;width:449;height:452;mso-wrap-style:none" filled="f" stroked="f">
+              <v:textbox style="mso-fit-shape-to-text:t" inset="0,0,0,0">
+                <w:txbxContent>
+                  <w:p>
+                    <w:pPr>
+                      <w:rPr>
+                        <w:b/>
+                        <w:sz w:val="18"/>
+                        <w:szCs w:val="18"/>
+                      </w:rPr>
+                    </w:pPr>
+                    <w:proofErr w:type="gramStart"/>
+                    <w:r>
+                      <w:rPr>
+                        <w:rFonts w:ascii="Verdana" w:hAnsi="Verdana" w:cs="Verdana"/>
+                        <w:b/>
+                        <w:color w:val="000000"/>
+                        <w:sz w:val="18"/>
+                        <w:szCs w:val="18"/>
+                      </w:rPr>
+                      <w:t>data</w:t>
+                    </w:r>
+                    <w:proofErr w:type="gramEnd"/>
+                  </w:p>
+                </w:txbxContent>
+              </v:textbox>
+            </v:rect>
+            <v:rect id="_x0000_s1031" style="position:absolute;left:1789;top:3491;width:1183;height:616" filled="f" strokeweight="28e-5mm"/>
+            <v:oval id="_x0000_s1032" style="position:absolute;left:1818;top:302;width:1292;height:616" strokeweight="0"/>
+            <v:rect id="_x0000_s1033" style="position:absolute;left:2149;top:522;width:624;height:396;mso-wrap-style:none" filled="f" stroked="f">
+              <v:textbox style="mso-fit-shape-to-text:t" inset="0,0,0,0">
+                <w:txbxContent>
+                  <w:p>
+                    <w:proofErr w:type="spellStart"/>
+                    <w:proofErr w:type="gramStart"/>
+                    <w:r>
+                      <w:rPr>
+                        <w:rFonts w:ascii="Verdana" w:hAnsi="Verdana" w:cs="Verdana"/>
+                        <w:color w:val="000000"/>
+                        <w:sz w:val="14"/>
+                        <w:szCs w:val="14"/>
+                      </w:rPr>
+                      <w:t>datetime</w:t>
+                    </w:r>
+                    <w:proofErr w:type="spellEnd"/>
+                    <w:proofErr w:type="gramEnd"/>
+                  </w:p>
+                </w:txbxContent>
+              </v:textbox>
+            </v:rect>
+            <v:oval id="_x0000_s1034" style="position:absolute;left:1818;top:302;width:1292;height:616" filled="f" strokeweight="28e-5mm">
+              <v:stroke joinstyle="miter"/>
+            </v:oval>
+            <v:oval id="_x0000_s1035" style="position:absolute;left:2829;top:980;width:1291;height:603" strokeweight="0"/>
+            <v:rect id="_x0000_s1036" style="position:absolute;left:3146;top:1193;width:653;height:396;mso-wrap-style:none" filled="f" stroked="f">
+              <v:textbox style="mso-fit-shape-to-text:t" inset="0,0,0,0">
+                <w:txbxContent>
+                  <w:p>
+                    <w:proofErr w:type="gramStart"/>
+                    <w:r>
+                      <w:rPr>
+                        <w:rFonts w:ascii="Verdana" w:hAnsi="Verdana" w:cs="Verdana"/>
+                        <w:color w:val="000000"/>
+                        <w:sz w:val="14"/>
+                        <w:szCs w:val="14"/>
+                      </w:rPr>
+                      <w:t>longitude</w:t>
+                    </w:r>
+                    <w:proofErr w:type="gramEnd"/>
+                  </w:p>
+                </w:txbxContent>
+              </v:textbox>
+            </v:rect>
+            <v:oval id="_x0000_s1037" style="position:absolute;left:2829;top:980;width:1291;height:603" filled="f" strokeweight="28e-5mm">
+              <v:stroke joinstyle="miter"/>
+            </v:oval>
+            <v:oval id="_x0000_s1038" style="position:absolute;left:894;top:980;width:1291;height:603" strokeweight="0"/>
+            <v:rect id="_x0000_s1039" style="position:absolute;left:1390;top:1193;width:297;height:396;mso-wrap-style:none" filled="f" stroked="f">
+              <v:textbox style="mso-fit-shape-to-text:t" inset="0,0,0,0">
+                <w:txbxContent>
+                  <w:p>
+                    <w:proofErr w:type="spellStart"/>
+                    <w:proofErr w:type="gramStart"/>
+                    <w:r>
+                      <w:rPr>
+                        <w:rFonts w:ascii="Verdana" w:hAnsi="Verdana" w:cs="Verdana"/>
+                        <w:color w:val="000000"/>
+                        <w:sz w:val="14"/>
+                        <w:szCs w:val="14"/>
+                      </w:rPr>
+                      <w:t>imei</w:t>
+                    </w:r>
+                    <w:proofErr w:type="spellEnd"/>
+                    <w:proofErr w:type="gramEnd"/>
+                  </w:p>
+                </w:txbxContent>
+              </v:textbox>
+            </v:rect>
+            <v:oval id="_x0000_s1040" style="position:absolute;left:894;top:980;width:1291;height:603" filled="f" strokeweight="28e-5mm">
+              <v:stroke joinstyle="miter"/>
+            </v:oval>
+            <v:oval id="_x0000_s1041" style="position:absolute;left:3585;top:1645;width:1293;height:616" strokeweight="0"/>
+            <v:rect id="_x0000_s1042" style="position:absolute;left:3964;top:1864;width:531;height:396;mso-wrap-style:none" filled="f" stroked="f">
+              <v:textbox style="mso-fit-shape-to-text:t" inset="0,0,0,0">
+                <w:txbxContent>
+                  <w:p>
+                    <w:proofErr w:type="gramStart"/>
+                    <w:r>
+                      <w:rPr>
+                        <w:rFonts w:ascii="Verdana" w:hAnsi="Verdana" w:cs="Verdana"/>
+                        <w:color w:val="000000"/>
+                        <w:sz w:val="14"/>
+                        <w:szCs w:val="14"/>
+                      </w:rPr>
+                      <w:t>latitude</w:t>
+                    </w:r>
+                    <w:proofErr w:type="gramEnd"/>
+                  </w:p>
+                </w:txbxContent>
+              </v:textbox>
+            </v:rect>
+            <v:oval id="_x0000_s1043" style="position:absolute;left:3585;top:1645;width:1293;height:616" filled="f" strokeweight="28e-5mm">
+              <v:stroke joinstyle="miter"/>
+            </v:oval>
+            <v:line id="_x0000_s1044" style="position:absolute;flip:y" from="2972,2227" to="3942,3798" strokecolor="#717171" strokeweight="28e-5mm">
+              <v:stroke joinstyle="miter"/>
+            </v:line>
+            <v:rect id="_x0000_s1045" style="position:absolute;left:1798;top:7023;width:1169;height:602" stroked="f"/>
+            <v:rect id="_x0000_s1046" style="position:absolute;left:2228;top:7236;width:445;height:452;mso-wrap-style:none" filled="f" stroked="f">
+              <v:textbox style="mso-fit-shape-to-text:t" inset="0,0,0,0">
+                <w:txbxContent>
+                  <w:p>
+                    <w:pPr>
+                      <w:rPr>
+                        <w:b/>
+                        <w:sz w:val="18"/>
+                        <w:szCs w:val="18"/>
+                      </w:rPr>
+                    </w:pPr>
+                    <w:proofErr w:type="gramStart"/>
+                    <w:r>
+                      <w:rPr>
+                        <w:rFonts w:ascii="Verdana" w:hAnsi="Verdana" w:cs="Verdana"/>
+                        <w:b/>
+                        <w:color w:val="000000"/>
+                        <w:sz w:val="18"/>
+                        <w:szCs w:val="18"/>
+                      </w:rPr>
+                      <w:t>user</w:t>
+                    </w:r>
+                    <w:proofErr w:type="gramEnd"/>
+                  </w:p>
+                </w:txbxContent>
+              </v:textbox>
+            </v:rect>
+            <v:rect id="_x0000_s1047" style="position:absolute;left:1798;top:7023;width:1169;height:602" filled="f" strokeweight="28e-5mm"/>
+            <v:rect id="_x0000_s1048" style="position:absolute;left:5499;top:7023;width:1169;height:602" stroked="f"/>
+            <v:rect id="_x0000_s1049" style="position:absolute;left:5850;top:7236;width:675;height:452;mso-wrap-style:none" filled="f" stroked="f">
+              <v:textbox style="mso-fit-shape-to-text:t" inset="0,0,0,0">
+                <w:txbxContent>
+                  <w:p>
+                    <w:pPr>
+                      <w:rPr>
+                        <w:b/>
+                        <w:sz w:val="18"/>
+                        <w:szCs w:val="18"/>
+                      </w:rPr>
+                    </w:pPr>
+                    <w:proofErr w:type="gramStart"/>
+                    <w:r>
+                      <w:rPr>
+                        <w:rFonts w:ascii="Verdana" w:hAnsi="Verdana" w:cs="Verdana"/>
+                        <w:b/>
+                        <w:color w:val="000000"/>
+                        <w:sz w:val="18"/>
+                        <w:szCs w:val="18"/>
+                      </w:rPr>
+                      <w:t>sensor</w:t>
+                    </w:r>
+                    <w:proofErr w:type="gramEnd"/>
+                  </w:p>
+                </w:txbxContent>
+              </v:textbox>
+            </v:rect>
+            <v:rect id="_x0000_s1050" style="position:absolute;left:5499;top:7023;width:1169;height:602" filled="f" strokeweight="28e-5mm"/>
+            <v:rect id="_x0000_s1051" style="position:absolute;left:5507;top:3666;width:1156;height:602" stroked="f"/>
+            <v:rect id="_x0000_s1052" style="position:absolute;left:5973;top:3879;width:322;height:452;mso-wrap-style:none" filled="f" stroked="f">
+              <v:textbox style="mso-fit-shape-to-text:t" inset="0,0,0,0">
+                <w:txbxContent>
+                  <w:p>
+                    <w:pPr>
+                      <w:rPr>
+                        <w:b/>
+                        <w:sz w:val="18"/>
+                        <w:szCs w:val="18"/>
+                      </w:rPr>
+                    </w:pPr>
+                    <w:proofErr w:type="gramStart"/>
+                    <w:r>
+                      <w:rPr>
+                        <w:rFonts w:ascii="Verdana" w:hAnsi="Verdana" w:cs="Verdana"/>
+                        <w:b/>
+                        <w:color w:val="000000"/>
+                        <w:sz w:val="18"/>
+                        <w:szCs w:val="18"/>
+                      </w:rPr>
+                      <w:t>job</w:t>
+                    </w:r>
+                    <w:proofErr w:type="gramEnd"/>
+                  </w:p>
+                </w:txbxContent>
+              </v:textbox>
+            </v:rect>
+            <v:rect id="_x0000_s1053" style="position:absolute;left:5507;top:3666;width:1156;height:602" filled="f" strokeweight="28e-5mm"/>
+            <v:oval id="_x0000_s1054" style="position:absolute;left:219;top:1981;width:1292;height:616" strokeweight="0"/>
+            <v:rect id="_x0000_s1055" style="position:absolute;left:597;top:2200;width:529;height:396;mso-wrap-style:none" filled="f" stroked="f">
+              <v:textbox style="mso-fit-shape-to-text:t" inset="0,0,0,0">
+                <w:txbxContent>
+                  <w:p>
+                    <w:proofErr w:type="gramStart"/>
+                    <w:r>
+                      <w:rPr>
+                        <w:rFonts w:ascii="Verdana" w:hAnsi="Verdana" w:cs="Verdana"/>
+                        <w:color w:val="000000"/>
+                        <w:sz w:val="14"/>
+                        <w:szCs w:val="14"/>
+                      </w:rPr>
+                      <w:t>reading</w:t>
+                    </w:r>
+                    <w:proofErr w:type="gramEnd"/>
+                  </w:p>
+                </w:txbxContent>
+              </v:textbox>
+            </v:rect>
+            <v:oval id="_x0000_s1056" style="position:absolute;left:219;top:1981;width:1292;height:616" filled="f" strokeweight="28e-5mm">
+              <v:stroke joinstyle="miter"/>
+            </v:oval>
+            <v:oval id="_x0000_s1057" style="position:absolute;left:135;top:2904;width:1292;height:616" strokeweight="0"/>
+            <v:rect id="_x0000_s1058" style="position:absolute;left:717;top:3123;width:126;height:396;mso-wrap-style:none" filled="f" stroked="f">
+              <v:textbox style="mso-fit-shape-to-text:t" inset="0,0,0,0">
+                <w:txbxContent>
+                  <w:p>
+                    <w:proofErr w:type="gramStart"/>
+                    <w:r>
+                      <w:rPr>
+                        <w:rFonts w:ascii="Verdana" w:hAnsi="Verdana" w:cs="Verdana"/>
+                        <w:color w:val="000000"/>
+                        <w:sz w:val="14"/>
+                        <w:szCs w:val="14"/>
+                      </w:rPr>
+                      <w:t>id</w:t>
+                    </w:r>
+                    <w:proofErr w:type="gramEnd"/>
+                  </w:p>
+                </w:txbxContent>
+              </v:textbox>
+            </v:rect>
+            <v:oval id="_x0000_s1059" style="position:absolute;left:135;top:2904;width:1292;height:616" filled="f" strokeweight="28e-5mm">
+              <v:stroke joinstyle="miter"/>
+            </v:oval>
+            <v:line id="_x0000_s1060" style="position:absolute;flip:y" from="2972,1581" to="3474,3491" strokecolor="#717171" strokeweight="28e-5mm">
+              <v:stroke joinstyle="miter"/>
+            </v:line>
+            <v:line id="_x0000_s1061" style="position:absolute" from="2464,916" to="2676,3491" strokecolor="#717171" strokeweight="28e-5mm">
+              <v:stroke joinstyle="miter"/>
+            </v:line>
+            <v:line id="_x0000_s1062" style="position:absolute" from="1538,1581" to="2380,3491" strokecolor="#717171" strokeweight="28e-5mm">
+              <v:stroke joinstyle="miter"/>
+            </v:line>
+            <v:line id="_x0000_s1063" style="position:absolute" from="1321,2504" to="2084,3491" strokecolor="#717171" strokeweight="28e-5mm">
+              <v:stroke joinstyle="miter"/>
+            </v:line>
+            <v:line id="_x0000_s1064" style="position:absolute" from="1358,3349" to="1789,3798" strokecolor="#717171" strokeweight="28e-5mm">
+              <v:stroke joinstyle="miter"/>
+            </v:line>
+            <v:shape id="_x0000_s1065" style="position:absolute;left:1796;top:4972;width:1170;height:844" coordsize="1170,844" path="m584,r586,421l584,844,,421,584,xe" stroked="f">
+              <v:path arrowok="t"/>
+            </v:shape>
+            <v:rect id="_x0000_s1066" style="position:absolute;left:2154;top:5305;width:513;height:424;mso-wrap-style:none" filled="f" stroked="f">
+              <v:textbox style="mso-fit-shape-to-text:t" inset="0,0,0,0">
+                <w:txbxContent>
+                  <w:p>
+                    <w:pPr>
+                      <w:rPr>
+                        <w:sz w:val="16"/>
+                        <w:szCs w:val="16"/>
+                      </w:rPr>
+                    </w:pPr>
+                    <w:proofErr w:type="gramStart"/>
+                    <w:r>
+                      <w:rPr>
+                        <w:rFonts w:ascii="Verdana" w:hAnsi="Verdana" w:cs="Verdana"/>
+                        <w:color w:val="000000"/>
+                        <w:sz w:val="16"/>
+                        <w:szCs w:val="16"/>
+                      </w:rPr>
+                      <w:t>record</w:t>
+                    </w:r>
+                    <w:proofErr w:type="gramEnd"/>
+                  </w:p>
+                </w:txbxContent>
+              </v:textbox>
+            </v:rect>
+            <v:shape id="_x0000_s1067" style="position:absolute;left:1796;top:4972;width:1170;height:844" coordsize="1170,844" path="m584,r586,421l584,844,,421,584,xe" filled="f" strokeweight="28e-5mm">
+              <v:stroke joinstyle="miter"/>
+              <v:path arrowok="t"/>
+            </v:shape>
+            <v:line id="_x0000_s1068" style="position:absolute" from="2382,5816" to="2383,7023" strokecolor="#717171" strokeweight="28e-5mm">
+              <v:stroke joinstyle="miter"/>
+            </v:line>
+            <v:line id="_x0000_s1069" style="position:absolute" from="2382,4107" to="2383,4972" strokecolor="#717171" strokeweight="28e-5mm">
+              <v:stroke joinstyle="miter"/>
+            </v:line>
+            <v:shape id="_x0000_s1070" style="position:absolute;left:3736;top:3548;width:993;height:838" coordsize="993,838" path="m497,l993,418,497,838,,418,497,xe" stroked="f">
+              <v:path arrowok="t"/>
+            </v:shape>
+            <v:rect id="_x0000_s1071" style="position:absolute;left:4105;top:3882;width:300;height:424;mso-wrap-style:none" filled="f" stroked="f">
+              <v:textbox style="mso-fit-shape-to-text:t" inset="0,0,0,0">
+                <w:txbxContent>
+                  <w:p>
+                    <w:pPr>
+                      <w:rPr>
+                        <w:sz w:val="16"/>
+                        <w:szCs w:val="16"/>
+                      </w:rPr>
+                    </w:pPr>
+                    <w:r>
+                      <w:rPr>
+                        <w:rFonts w:ascii="Verdana" w:hAnsi="Verdana" w:cs="Verdana"/>
+                        <w:color w:val="000000"/>
+                        <w:sz w:val="16"/>
+                        <w:szCs w:val="16"/>
+                      </w:rPr>
+                      <w:t>Has</w:t>
+                    </w:r>
+                  </w:p>
+                </w:txbxContent>
+              </v:textbox>
+            </v:rect>
+            <v:shape id="_x0000_s1072" style="position:absolute;left:3736;top:3548;width:993;height:838" coordsize="993,838" path="m497,l993,418,497,838,,418,497,xe" filled="f" strokeweight="28e-5mm">
+              <v:stroke joinstyle="miter"/>
+              <v:path arrowok="t"/>
+            </v:shape>
+            <v:shape id="_x0000_s1073" style="position:absolute;left:3878;top:5292;width:707;height:705" coordsize="707,705" path="m652,55r55,650l53,652,,,652,55xe" stroked="f">
+              <v:path arrowok="t"/>
+            </v:shape>
+            <v:rect id="_x0000_s1074" style="position:absolute;left:3923;top:5702;width:424;height:97;rotation:45;mso-wrap-style:none" filled="f" stroked="f">
+              <v:textbox style="mso-fit-shape-to-text:t" inset="0,0,0,0">
+                <w:txbxContent>
+                  <w:p>
+                    <w:pPr>
+                      <w:rPr>
+                        <w:sz w:val="16"/>
+                        <w:szCs w:val="16"/>
+                      </w:rPr>
+                    </w:pPr>
+                    <w:proofErr w:type="gramStart"/>
+                    <w:r>
+                      <w:rPr>
+                        <w:rFonts w:ascii="Verdana" w:hAnsi="Verdana" w:cs="Verdana"/>
+                        <w:color w:val="000000"/>
+                        <w:sz w:val="16"/>
+                        <w:szCs w:val="16"/>
+                      </w:rPr>
+                      <w:t>a</w:t>
+                    </w:r>
+                    <w:proofErr w:type="gramEnd"/>
+                  </w:p>
+                </w:txbxContent>
+              </v:textbox>
+            </v:rect>
+            <v:rect id="_x0000_s1075" style="position:absolute;left:3985;top:5758;width:424;height:100;rotation:45;mso-wrap-style:none" filled="f" stroked="f">
+              <v:textbox style="mso-fit-shape-to-text:t" inset="0,0,0,0">
+                <w:txbxContent>
+                  <w:p>
+                    <w:pPr>
+                      <w:rPr>
+                        <w:sz w:val="16"/>
+                        <w:szCs w:val="16"/>
+                      </w:rPr>
+                    </w:pPr>
+                    <w:proofErr w:type="gramStart"/>
+                    <w:r>
+                      <w:rPr>
+                        <w:rFonts w:ascii="Verdana" w:hAnsi="Verdana" w:cs="Verdana"/>
+                        <w:color w:val="000000"/>
+                        <w:sz w:val="16"/>
+                        <w:szCs w:val="16"/>
+                      </w:rPr>
+                      <w:t>d</w:t>
+                    </w:r>
+                    <w:proofErr w:type="gramEnd"/>
+                  </w:p>
+                </w:txbxContent>
+              </v:textbox>
+            </v:rect>
+            <v:rect id="_x0000_s1076" style="position:absolute;left:4047;top:5820;width:424;height:100;rotation:45;mso-wrap-style:none" filled="f" stroked="f">
+              <v:textbox style="mso-fit-shape-to-text:t" inset="0,0,0,0">
+                <w:txbxContent>
+                  <w:p>
+                    <w:pPr>
+                      <w:rPr>
+                        <w:sz w:val="16"/>
+                        <w:szCs w:val="16"/>
+                      </w:rPr>
+                    </w:pPr>
+                    <w:proofErr w:type="gramStart"/>
+                    <w:r>
+                      <w:rPr>
+                        <w:rFonts w:ascii="Verdana" w:hAnsi="Verdana" w:cs="Verdana"/>
+                        <w:color w:val="000000"/>
+                        <w:sz w:val="16"/>
+                        <w:szCs w:val="16"/>
+                      </w:rPr>
+                      <w:t>d</w:t>
+                    </w:r>
+                    <w:proofErr w:type="gramEnd"/>
+                  </w:p>
+                </w:txbxContent>
+              </v:textbox>
+            </v:rect>
+            <v:shape id="_x0000_s1077" style="position:absolute;left:3878;top:5292;width:707;height:705" coordsize="707,705" path="m652,55r55,650l53,652,,,652,55xe" filled="f" strokeweight="28e-5mm">
+              <v:stroke joinstyle="miter"/>
+              <v:path arrowok="t"/>
+            </v:shape>
+            <v:shape id="_x0000_s1078" style="position:absolute;left:5584;top:5056;width:1000;height:844" coordsize=",844" path="m500,r500,421l500,844,,421,500,xe" stroked="f">
+              <v:path arrowok="t"/>
+            </v:shape>
+            <v:rect id="_x0000_s1079" style="position:absolute;left:5918;top:5389;width:378;height:424;mso-wrap-style:none" filled="f" stroked="f">
+              <v:textbox style="mso-fit-shape-to-text:t" inset="0,0,0,0">
+                <w:txbxContent>
+                  <w:p>
+                    <w:pPr>
+                      <w:rPr>
+                        <w:sz w:val="16"/>
+                        <w:szCs w:val="16"/>
+                      </w:rPr>
+                    </w:pPr>
+                    <w:proofErr w:type="gramStart"/>
+                    <w:r>
+                      <w:rPr>
+                        <w:rFonts w:ascii="Verdana" w:hAnsi="Verdana" w:cs="Verdana"/>
+                        <w:color w:val="000000"/>
+                        <w:sz w:val="16"/>
+                        <w:szCs w:val="16"/>
+                      </w:rPr>
+                      <w:t>from</w:t>
+                    </w:r>
+                    <w:proofErr w:type="gramEnd"/>
+                  </w:p>
+                </w:txbxContent>
+              </v:textbox>
+            </v:rect>
+            <v:shape id="_x0000_s1080" style="position:absolute;left:5584;top:5056;width:1000;height:844" coordsize=",844" path="m500,r500,421l500,844,,421,500,xe" filled="f" strokeweight="28e-5mm">
+              <v:stroke joinstyle="miter"/>
+              <v:path arrowok="t"/>
+            </v:shape>
+            <v:line id="_x0000_s1081" style="position:absolute" from="2972,3953" to="3736,3966" strokecolor="#717171" strokeweight="28e-5mm">
+              <v:stroke joinstyle="miter"/>
+            </v:line>
+            <v:line id="_x0000_s1082" style="position:absolute;flip:y" from="4729,3966" to="5507,3968" strokecolor="#717171" strokeweight="28e-5mm">
+              <v:stroke joinstyle="miter"/>
+            </v:line>
+            <v:line id="_x0000_s1083" style="position:absolute" from="6086,4268" to="6087,5056" strokecolor="#717171" strokeweight="28e-5mm">
+              <v:stroke joinstyle="miter"/>
+            </v:line>
+            <v:line id="_x0000_s1084" style="position:absolute" from="6084,5900" to="6085,7023" strokecolor="#717171" strokeweight="28e-5mm">
+              <v:stroke joinstyle="miter"/>
+            </v:line>
+            <v:line id="_x0000_s1085" style="position:absolute;flip:y" from="4531,4268" to="5507,5348" strokecolor="#717171" strokeweight="28e-5mm">
+              <v:stroke joinstyle="miter"/>
+            </v:line>
+            <v:line id="_x0000_s1086" style="position:absolute;flip:y" from="2967,5943" to="3932,7023" strokecolor="#717171" strokeweight="28e-5mm">
+              <v:stroke joinstyle="miter"/>
+            </v:line>
+            <v:oval id="_x0000_s1087" style="position:absolute;left:3509;top:7353;width:1276;height:613" strokeweight="0"/>
+            <v:rect id="_x0000_s1088" style="position:absolute;left:4083;top:7571;width:126;height:396;mso-wrap-style:none" filled="f" stroked="f">
+              <v:textbox style="mso-fit-shape-to-text:t" inset="0,0,0,0">
+                <w:txbxContent>
+                  <w:p>
+                    <w:proofErr w:type="gramStart"/>
+                    <w:r>
+                      <w:rPr>
+                        <w:rFonts w:ascii="Verdana" w:hAnsi="Verdana" w:cs="Verdana"/>
+                        <w:color w:val="000000"/>
+                        <w:sz w:val="14"/>
+                        <w:szCs w:val="14"/>
+                      </w:rPr>
+                      <w:t>id</w:t>
+                    </w:r>
+                    <w:proofErr w:type="gramEnd"/>
+                  </w:p>
+                </w:txbxContent>
+              </v:textbox>
+            </v:rect>
+            <v:oval id="_x0000_s1089" style="position:absolute;left:3509;top:7353;width:1276;height:613" filled="f" strokeweight="28e-5mm">
+              <v:stroke joinstyle="miter"/>
+            </v:oval>
+            <v:oval id="_x0000_s1090" style="position:absolute;left:50;top:7605;width:1293;height:613" strokeweight="0"/>
+            <v:rect id="_x0000_s1091" style="position:absolute;left:345;top:7823;width:697;height:396;mso-wrap-style:none" filled="f" stroked="f">
+              <v:textbox style="mso-fit-shape-to-text:t" inset="0,0,0,0">
+                <w:txbxContent>
+                  <w:p>
+                    <w:proofErr w:type="gramStart"/>
+                    <w:r>
+                      <w:rPr>
+                        <w:rFonts w:ascii="Verdana" w:hAnsi="Verdana" w:cs="Verdana"/>
+                        <w:color w:val="000000"/>
+                        <w:sz w:val="14"/>
+                        <w:szCs w:val="14"/>
+                      </w:rPr>
+                      <w:t>username</w:t>
+                    </w:r>
+                    <w:proofErr w:type="gramEnd"/>
+                  </w:p>
+                </w:txbxContent>
+              </v:textbox>
+            </v:rect>
+            <v:oval id="_x0000_s1092" style="position:absolute;left:50;top:7605;width:1293;height:613" filled="f" strokeweight="28e-5mm">
+              <v:stroke joinstyle="miter"/>
+            </v:oval>
+            <v:oval id="_x0000_s1093" style="position:absolute;left:135;top:8528;width:1292;height:613" strokeweight="0"/>
+            <v:rect id="_x0000_s1094" style="position:absolute;left:446;top:8746;width:664;height:396;mso-wrap-style:none" filled="f" stroked="f">
+              <v:textbox style="mso-fit-shape-to-text:t" inset="0,0,0,0">
+                <w:txbxContent>
+                  <w:p>
+                    <w:proofErr w:type="gramStart"/>
+                    <w:r>
+                      <w:rPr>
+                        <w:rFonts w:ascii="Verdana" w:hAnsi="Verdana" w:cs="Verdana"/>
+                        <w:color w:val="000000"/>
+                        <w:sz w:val="14"/>
+                        <w:szCs w:val="14"/>
+                      </w:rPr>
+                      <w:t>password</w:t>
+                    </w:r>
+                    <w:proofErr w:type="gramEnd"/>
+                  </w:p>
+                </w:txbxContent>
+              </v:textbox>
+            </v:rect>
+            <v:oval id="_x0000_s1095" style="position:absolute;left:135;top:8528;width:1292;height:613" filled="f" strokeweight="28e-5mm">
+              <v:stroke joinstyle="miter"/>
+            </v:oval>
+            <v:oval id="_x0000_s1096" style="position:absolute;left:387;top:9451;width:1293;height:613" strokeweight="0"/>
+            <v:rect id="_x0000_s1097" style="position:absolute;left:727;top:9669;width:607;height:396;mso-wrap-style:none" filled="f" stroked="f">
+              <v:textbox style="mso-fit-shape-to-text:t" inset="0,0,0,0">
+                <w:txbxContent>
+                  <w:p>
+                    <w:proofErr w:type="spellStart"/>
+                    <w:proofErr w:type="gramStart"/>
+                    <w:r>
+                      <w:rPr>
+                        <w:rFonts w:ascii="Verdana" w:hAnsi="Verdana" w:cs="Verdana"/>
+                        <w:color w:val="000000"/>
+                        <w:sz w:val="14"/>
+                        <w:szCs w:val="14"/>
+                      </w:rPr>
+                      <w:t>fullname</w:t>
+                    </w:r>
+                    <w:proofErr w:type="spellEnd"/>
+                    <w:proofErr w:type="gramEnd"/>
+                  </w:p>
+                </w:txbxContent>
+              </v:textbox>
+            </v:rect>
+            <v:shape id="_x0000_s1098" style="position:absolute;left:387;top:9451;width:1293;height:613" coordsize="1293,613" path="m1293,307hdc1293,476,1004,613,646,613,290,613,,476,,307,,138,290,,646,v358,,647,138,647,307e" filled="f" strokeweight="28e-5mm">
+              <v:stroke joinstyle="miter"/>
+              <v:path arrowok="t"/>
+            </v:shape>
+            <v:oval id="_x0000_s1099" style="position:absolute;left:1144;top:10207;width:1293;height:612" strokeweight="0"/>
+            <v:rect id="_x0000_s1100" style="position:absolute;left:1641;top:10425;width:297;height:396;mso-wrap-style:none" filled="f" stroked="f">
+              <v:textbox style="mso-fit-shape-to-text:t" inset="0,0,0,0">
+                <w:txbxContent>
+                  <w:p>
+                    <w:proofErr w:type="spellStart"/>
+                    <w:proofErr w:type="gramStart"/>
+                    <w:r>
+                      <w:rPr>
+                        <w:rFonts w:ascii="Verdana" w:hAnsi="Verdana" w:cs="Verdana"/>
+                        <w:color w:val="000000"/>
+                        <w:sz w:val="14"/>
+                        <w:szCs w:val="14"/>
+                      </w:rPr>
+                      <w:t>imei</w:t>
+                    </w:r>
+                    <w:proofErr w:type="spellEnd"/>
+                    <w:proofErr w:type="gramEnd"/>
+                  </w:p>
+                </w:txbxContent>
+              </v:textbox>
+            </v:rect>
+            <v:oval id="_x0000_s1101" style="position:absolute;left:1144;top:10207;width:1293;height:612" filled="f" strokeweight="28e-5mm">
+              <v:stroke joinstyle="miter"/>
+            </v:oval>
+            <v:oval id="_x0000_s1102" style="position:absolute;left:2331;top:9703;width:1276;height:613" strokeweight="0"/>
+            <v:rect id="_x0000_s1103" style="position:absolute;left:2777;top:9921;width:381;height:396;mso-wrap-style:none" filled="f" stroked="f">
+              <v:textbox style="mso-fit-shape-to-text:t" inset="0,0,0,0">
+                <w:txbxContent>
+                  <w:p>
+                    <w:proofErr w:type="gramStart"/>
+                    <w:r>
+                      <w:rPr>
+                        <w:rFonts w:ascii="Verdana" w:hAnsi="Verdana" w:cs="Verdana"/>
+                        <w:color w:val="000000"/>
+                        <w:sz w:val="14"/>
+                        <w:szCs w:val="14"/>
+                      </w:rPr>
+                      <w:t>email</w:t>
+                    </w:r>
+                    <w:proofErr w:type="gramEnd"/>
+                  </w:p>
+                </w:txbxContent>
+              </v:textbox>
+            </v:rect>
+            <v:oval id="_x0000_s1104" style="position:absolute;left:2331;top:9703;width:1276;height:613" filled="f" strokeweight="28e-5mm">
+              <v:stroke joinstyle="miter"/>
+            </v:oval>
+            <v:oval id="_x0000_s1105" style="position:absolute;left:3666;top:8275;width:1299;height:616" strokeweight="0"/>
+            <v:rect id="_x0000_s1106" style="position:absolute;left:4004;top:8494;width:624;height:396;mso-wrap-style:none" filled="f" stroked="f">
+              <v:textbox style="mso-fit-shape-to-text:t" inset="0,0,0,0">
+                <w:txbxContent>
+                  <w:p>
+                    <w:proofErr w:type="spellStart"/>
+                    <w:proofErr w:type="gramStart"/>
+                    <w:r>
+                      <w:rPr>
+                        <w:rFonts w:ascii="Verdana" w:hAnsi="Verdana" w:cs="Verdana"/>
+                        <w:color w:val="000000"/>
+                        <w:sz w:val="14"/>
+                        <w:szCs w:val="14"/>
+                      </w:rPr>
+                      <w:t>datetime</w:t>
+                    </w:r>
+                    <w:proofErr w:type="spellEnd"/>
+                    <w:proofErr w:type="gramEnd"/>
+                  </w:p>
+                </w:txbxContent>
+              </v:textbox>
+            </v:rect>
+            <v:oval id="_x0000_s1107" style="position:absolute;left:3666;top:8275;width:1299;height:616" filled="f" strokeweight="28e-5mm">
+              <v:stroke joinstyle="miter"/>
+            </v:oval>
+            <v:oval id="_x0000_s1108" style="position:absolute;left:5436;top:8612;width:1293;height:613" strokeweight="0"/>
+            <v:rect id="_x0000_s1109" style="position:absolute;left:6019;top:8830;width:126;height:396;mso-wrap-style:none" filled="f" stroked="f">
+              <v:textbox style="mso-fit-shape-to-text:t" inset="0,0,0,0">
+                <w:txbxContent>
+                  <w:p>
+                    <w:proofErr w:type="gramStart"/>
+                    <w:r>
+                      <w:rPr>
+                        <w:rFonts w:ascii="Verdana" w:hAnsi="Verdana" w:cs="Verdana"/>
+                        <w:color w:val="000000"/>
+                        <w:sz w:val="14"/>
+                        <w:szCs w:val="14"/>
+                      </w:rPr>
+                      <w:t>id</w:t>
+                    </w:r>
+                    <w:proofErr w:type="gramEnd"/>
+                  </w:p>
+                </w:txbxContent>
+              </v:textbox>
+            </v:rect>
+            <v:oval id="_x0000_s1110" style="position:absolute;left:5436;top:8612;width:1293;height:613" filled="f" strokeweight="28e-5mm">
+              <v:stroke joinstyle="miter"/>
+            </v:oval>
+            <v:oval id="_x0000_s1111" style="position:absolute;left:3257;top:9032;width:1276;height:612" strokeweight="0"/>
+            <v:rect id="_x0000_s1112" style="position:absolute;left:3735;top:9250;width:316;height:396;mso-wrap-style:none" filled="f" stroked="f">
+              <v:textbox style="mso-fit-shape-to-text:t" inset="0,0,0,0">
+                <w:txbxContent>
+                  <w:p>
+                    <w:proofErr w:type="gramStart"/>
+                    <w:r>
+                      <w:rPr>
+                        <w:rFonts w:ascii="Verdana" w:hAnsi="Verdana" w:cs="Verdana"/>
+                        <w:color w:val="000000"/>
+                        <w:sz w:val="14"/>
+                        <w:szCs w:val="14"/>
+                      </w:rPr>
+                      <w:t>rank</w:t>
+                    </w:r>
+                    <w:proofErr w:type="gramEnd"/>
+                  </w:p>
+                </w:txbxContent>
+              </v:textbox>
+            </v:rect>
+            <v:oval id="_x0000_s1113" style="position:absolute;left:3257;top:9032;width:1276;height:612" filled="f" strokeweight="28e-5mm">
+              <v:stroke joinstyle="miter"/>
+            </v:oval>
+            <v:oval id="_x0000_s1114" style="position:absolute;left:6620;top:134;width:1282;height:615" strokeweight="0"/>
+            <v:rect id="_x0000_s1115" style="position:absolute;left:6946;top:354;width:624;height:396;mso-wrap-style:none" filled="f" stroked="f">
+              <v:textbox style="mso-fit-shape-to-text:t" inset="0,0,0,0">
+                <w:txbxContent>
+                  <w:p>
+                    <w:proofErr w:type="spellStart"/>
+                    <w:proofErr w:type="gramStart"/>
+                    <w:r>
+                      <w:rPr>
+                        <w:rFonts w:ascii="Verdana" w:hAnsi="Verdana" w:cs="Verdana"/>
+                        <w:color w:val="000000"/>
+                        <w:sz w:val="14"/>
+                        <w:szCs w:val="14"/>
+                      </w:rPr>
+                      <w:t>datatime</w:t>
+                    </w:r>
+                    <w:proofErr w:type="spellEnd"/>
+                    <w:proofErr w:type="gramEnd"/>
+                  </w:p>
+                </w:txbxContent>
+              </v:textbox>
+            </v:rect>
+            <v:oval id="_x0000_s1116" style="position:absolute;left:6620;top:134;width:1282;height:615" filled="f" strokeweight="28e-5mm">
+              <v:stroke joinstyle="miter"/>
+            </v:oval>
+            <v:oval id="_x0000_s1117" style="position:absolute;left:7958;top:890;width:1301;height:614" strokeweight="0"/>
+            <v:rect id="_x0000_s1118" style="position:absolute;left:8257;top:1109;width:696;height:396;mso-wrap-style:none" filled="f" stroked="f">
+              <v:textbox style="mso-fit-shape-to-text:t" inset="0,0,0,0">
+                <w:txbxContent>
+                  <w:p>
+                    <w:proofErr w:type="gramStart"/>
+                    <w:r>
+                      <w:rPr>
+                        <w:rFonts w:ascii="Verdana" w:hAnsi="Verdana" w:cs="Verdana"/>
+                        <w:color w:val="000000"/>
+                        <w:sz w:val="14"/>
+                        <w:szCs w:val="14"/>
+                      </w:rPr>
+                      <w:t>frequency</w:t>
+                    </w:r>
+                    <w:proofErr w:type="gramEnd"/>
+                  </w:p>
+                </w:txbxContent>
+              </v:textbox>
+            </v:rect>
+            <v:oval id="_x0000_s1119" style="position:absolute;left:7958;top:890;width:1301;height:614" filled="f" strokeweight="28e-5mm">
+              <v:stroke joinstyle="miter"/>
+            </v:oval>
+            <v:oval id="_x0000_s1120" style="position:absolute;left:5547;top:50;width:903;height:615" strokeweight="0"/>
+            <v:rect id="_x0000_s1121" style="position:absolute;left:5938;top:272;width:126;height:396;mso-wrap-style:none" filled="f" stroked="f">
+              <v:textbox style="mso-fit-shape-to-text:t" inset="0,0,0,0">
+                <w:txbxContent>
+                  <w:p>
+                    <w:proofErr w:type="gramStart"/>
+                    <w:r>
+                      <w:rPr>
+                        <w:rFonts w:ascii="Verdana" w:hAnsi="Verdana" w:cs="Verdana"/>
+                        <w:color w:val="000000"/>
+                        <w:sz w:val="14"/>
+                        <w:szCs w:val="14"/>
+                      </w:rPr>
+                      <w:t>id</w:t>
+                    </w:r>
+                    <w:proofErr w:type="gramEnd"/>
+                  </w:p>
+                </w:txbxContent>
+              </v:textbox>
+            </v:rect>
+            <v:oval id="_x0000_s1122" style="position:absolute;left:5547;top:50;width:903;height:615" filled="f" strokeweight="28e-5mm">
+              <v:stroke joinstyle="miter"/>
+            </v:oval>
+            <v:oval id="_x0000_s1123" style="position:absolute;left:7374;top:7184;width:1290;height:616" strokeweight="0"/>
+            <v:rect id="_x0000_s1124" style="position:absolute;left:7705;top:7403;width:624;height:396;mso-wrap-style:none" filled="f" stroked="f">
+              <v:textbox style="mso-fit-shape-to-text:t" inset="0,0,0,0">
+                <w:txbxContent>
+                  <w:p>
+                    <w:proofErr w:type="spellStart"/>
+                    <w:proofErr w:type="gramStart"/>
+                    <w:r>
+                      <w:rPr>
+                        <w:rFonts w:ascii="Verdana" w:hAnsi="Verdana" w:cs="Verdana"/>
+                        <w:color w:val="000000"/>
+                        <w:sz w:val="14"/>
+                        <w:szCs w:val="14"/>
+                      </w:rPr>
+                      <w:t>datetime</w:t>
+                    </w:r>
+                    <w:proofErr w:type="spellEnd"/>
+                    <w:proofErr w:type="gramEnd"/>
+                  </w:p>
+                </w:txbxContent>
+              </v:textbox>
+            </v:rect>
+            <v:oval id="_x0000_s1125" style="position:absolute;left:7374;top:7184;width:1290;height:616" filled="f" strokeweight="28e-5mm">
+              <v:stroke joinstyle="miter"/>
+            </v:oval>
+            <v:oval id="_x0000_s1126" style="position:absolute;left:6951;top:8277;width:1293;height:612" strokeweight="0"/>
+            <v:rect id="_x0000_s1127" style="position:absolute;left:7399;top:8494;width:393;height:396;mso-wrap-style:none" filled="f" stroked="f">
+              <v:textbox style="mso-fit-shape-to-text:t" inset="0,0,0,0">
+                <w:txbxContent>
+                  <w:p>
+                    <w:proofErr w:type="gramStart"/>
+                    <w:r>
+                      <w:rPr>
+                        <w:rFonts w:ascii="Verdana" w:hAnsi="Verdana" w:cs="Verdana"/>
+                        <w:color w:val="000000"/>
+                        <w:sz w:val="14"/>
+                        <w:szCs w:val="14"/>
+                      </w:rPr>
+                      <w:t>name</w:t>
+                    </w:r>
+                    <w:proofErr w:type="gramEnd"/>
+                  </w:p>
+                </w:txbxContent>
+              </v:textbox>
+            </v:rect>
+            <v:shape id="_x0000_s1128" style="position:absolute;left:6951;top:8277;width:1293;height:612" coordsize="1293,612" path="m1293,306hdc1293,475,1004,612,646,612,290,612,,475,,306,,137,290,,646,v358,,647,137,647,306e" filled="f" strokeweight="28e-5mm">
+              <v:stroke joinstyle="miter"/>
+              <v:path arrowok="t"/>
+            </v:shape>
+            <v:line id="_x0000_s1129" style="position:absolute;flip:y" from="985,7323" to="1798,7635" strokecolor="#717171" strokeweight="28e-5mm">
+              <v:stroke joinstyle="miter"/>
+            </v:line>
+            <v:line id="_x0000_s1130" style="position:absolute;flip:y" from="1237,7625" to="1798,8616" strokecolor="#717171" strokeweight="28e-5mm">
+              <v:stroke joinstyle="miter"/>
+            </v:line>
+            <v:line id="_x0000_s1131" style="position:absolute;flip:y" from="1454,7625" to="2089,9505" strokecolor="#717171" strokeweight="28e-5mm">
+              <v:stroke joinstyle="miter"/>
+            </v:line>
+            <v:line id="_x0000_s1132" style="position:absolute;flip:y" from="1791,7625" to="2382,10205" strokecolor="#717171" strokeweight="28e-5mm">
+              <v:stroke joinstyle="miter"/>
+            </v:line>
+            <v:line id="_x0000_s1133" style="position:absolute" from="2382,7625" to="2683,9733" strokecolor="#717171" strokeweight="28e-5mm">
+              <v:stroke joinstyle="miter"/>
+            </v:line>
+            <v:line id="_x0000_s1134" style="position:absolute" from="2674,7625" to="3324,9200" strokecolor="#717171" strokeweight="28e-5mm">
+              <v:stroke joinstyle="miter"/>
+            </v:line>
+            <v:line id="_x0000_s1135" style="position:absolute" from="2967,7625" to="3666,8582" strokecolor="#717171" strokeweight="28e-5mm">
+              <v:stroke joinstyle="miter"/>
+            </v:line>
+            <v:line id="_x0000_s1136" style="position:absolute" from="2967,7323" to="3509,7659" strokecolor="#717171" strokeweight="28e-5mm">
+              <v:stroke joinstyle="miter"/>
+            </v:line>
+            <v:line id="_x0000_s1137" style="position:absolute" from="6083,7625" to="6084,8611" strokecolor="#717171" strokeweight="28e-5mm">
+              <v:stroke joinstyle="miter"/>
+            </v:line>
+            <v:line id="_x0000_s1138" style="position:absolute" from="6668,7625" to="7018,8444" strokecolor="#717171" strokeweight="28e-5mm">
+              <v:stroke joinstyle="miter"/>
+            </v:line>
+            <v:line id="_x0000_s1139" style="position:absolute" from="6668,7474" to="7372,7491" strokecolor="#717171" strokeweight="28e-5mm">
+              <v:stroke joinstyle="miter"/>
+            </v:line>
+            <v:oval id="_x0000_s1140" style="position:absolute;left:7873;top:1645;width:1301;height:614" strokeweight="0"/>
+            <v:rect id="_x0000_s1141" style="position:absolute;left:8313;top:1864;width:418;height:396;mso-wrap-style:none" filled="f" stroked="f">
+              <v:textbox style="mso-fit-shape-to-text:t" inset="0,0,0,0">
+                <w:txbxContent>
+                  <w:p>
+                    <w:proofErr w:type="gramStart"/>
+                    <w:r>
+                      <w:rPr>
+                        <w:rFonts w:ascii="Verdana" w:hAnsi="Verdana" w:cs="Verdana"/>
+                        <w:color w:val="000000"/>
+                        <w:sz w:val="14"/>
+                        <w:szCs w:val="14"/>
+                      </w:rPr>
+                      <w:t>nodes</w:t>
+                    </w:r>
+                    <w:proofErr w:type="gramEnd"/>
+                  </w:p>
+                </w:txbxContent>
+              </v:textbox>
+            </v:rect>
+            <v:oval id="_x0000_s1142" style="position:absolute;left:7873;top:1645;width:1301;height:614" filled="f" strokeweight="28e-5mm">
+              <v:stroke joinstyle="miter"/>
+            </v:oval>
+            <v:oval id="_x0000_s1143" style="position:absolute;left:7966;top:2316;width:1282;height:615" strokeweight="0"/>
+            <v:rect id="_x0000_s1144" style="position:absolute;left:8192;top:2536;width:824;height:396;mso-wrap-style:none" filled="f" stroked="f">
+              <v:textbox style="mso-fit-shape-to-text:t" inset="0,0,0,0">
+                <w:txbxContent>
+                  <w:p>
+                    <w:proofErr w:type="spellStart"/>
+                    <w:r>
+                      <w:rPr>
+                        <w:rFonts w:ascii="Verdana" w:hAnsi="Verdana" w:cs="Verdana"/>
+                        <w:color w:val="000000"/>
+                        <w:sz w:val="14"/>
+                        <w:szCs w:val="14"/>
+                      </w:rPr>
+                      <w:t>node_count</w:t>
+                    </w:r>
+                    <w:proofErr w:type="spellEnd"/>
+                  </w:p>
+                </w:txbxContent>
+              </v:textbox>
+            </v:rect>
+            <v:oval id="_x0000_s1145" style="position:absolute;left:7966;top:2316;width:1282;height:615" filled="f" strokeweight="28e-5mm">
+              <v:stroke joinstyle="miter"/>
+            </v:oval>
+            <v:oval id="_x0000_s1146" style="position:absolute;left:7958;top:4582;width:1301;height:615" strokeweight="0"/>
+            <v:rect id="_x0000_s1147" style="position:absolute;left:8261;top:4802;width:689;height:396;mso-wrap-style:none" filled="f" stroked="f">
+              <v:textbox style="mso-fit-shape-to-text:t" inset="0,0,0,0">
+                <w:txbxContent>
+                  <w:p>
+                    <w:proofErr w:type="spellStart"/>
+                    <w:r>
+                      <w:rPr>
+                        <w:rFonts w:ascii="Verdana" w:hAnsi="Verdana" w:cs="Verdana"/>
+                        <w:color w:val="000000"/>
+                        <w:sz w:val="14"/>
+                        <w:szCs w:val="14"/>
+                      </w:rPr>
+                      <w:t>loc_range</w:t>
+                    </w:r>
+                    <w:proofErr w:type="spellEnd"/>
+                  </w:p>
+                </w:txbxContent>
+              </v:textbox>
+            </v:rect>
+            <v:oval id="_x0000_s1148" style="position:absolute;left:7958;top:4582;width:1301;height:615" filled="f" strokeweight="28e-5mm">
+              <v:stroke joinstyle="miter"/>
+            </v:oval>
+            <v:oval id="_x0000_s1149" style="position:absolute;left:7966;top:3072;width:1282;height:614" strokeweight="0"/>
+            <v:rect id="_x0000_s1150" style="position:absolute;left:8277;top:3291;width:653;height:396;mso-wrap-style:none" filled="f" stroked="f">
+              <v:textbox style="mso-fit-shape-to-text:t" inset="0,0,0,0">
+                <w:txbxContent>
+                  <w:p>
+                    <w:proofErr w:type="gramStart"/>
+                    <w:r>
+                      <w:rPr>
+                        <w:rFonts w:ascii="Verdana" w:hAnsi="Verdana" w:cs="Verdana"/>
+                        <w:color w:val="000000"/>
+                        <w:sz w:val="14"/>
+                        <w:szCs w:val="14"/>
+                      </w:rPr>
+                      <w:t>longitude</w:t>
+                    </w:r>
+                    <w:proofErr w:type="gramEnd"/>
+                  </w:p>
+                </w:txbxContent>
+              </v:textbox>
+            </v:rect>
+            <v:oval id="_x0000_s1151" style="position:absolute;left:7966;top:3072;width:1282;height:614" filled="f" strokeweight="28e-5mm">
+              <v:stroke joinstyle="miter"/>
+            </v:oval>
+            <v:oval id="_x0000_s1152" style="position:absolute;left:7958;top:3827;width:1301;height:614" strokeweight="0"/>
+            <v:rect id="_x0000_s1153" style="position:absolute;left:8340;top:4046;width:531;height:396;mso-wrap-style:none" filled="f" stroked="f">
+              <v:textbox style="mso-fit-shape-to-text:t" inset="0,0,0,0">
+                <w:txbxContent>
+                  <w:p>
+                    <w:proofErr w:type="gramStart"/>
+                    <w:r>
+                      <w:rPr>
+                        <w:rFonts w:ascii="Verdana" w:hAnsi="Verdana" w:cs="Verdana"/>
+                        <w:color w:val="000000"/>
+                        <w:sz w:val="14"/>
+                        <w:szCs w:val="14"/>
+                      </w:rPr>
+                      <w:t>latitude</w:t>
+                    </w:r>
+                    <w:proofErr w:type="gramEnd"/>
+                  </w:p>
+                </w:txbxContent>
+              </v:textbox>
+            </v:rect>
+            <v:oval id="_x0000_s1154" style="position:absolute;left:7958;top:3827;width:1301;height:614" filled="f" strokeweight="28e-5mm">
+              <v:stroke joinstyle="miter"/>
+            </v:oval>
+            <v:oval id="_x0000_s1155" style="position:absolute;left:7966;top:5254;width:1282;height:614" strokeweight="0"/>
+            <v:rect id="_x0000_s1156" style="position:absolute;left:8185;top:5473;width:838;height:396;mso-wrap-style:none" filled="f" stroked="f">
+              <v:textbox style="mso-fit-shape-to-text:t" inset="0,0,0,0">
+                <w:txbxContent>
+                  <w:p>
+                    <w:proofErr w:type="spellStart"/>
+                    <w:r>
+                      <w:rPr>
+                        <w:rFonts w:ascii="Verdana" w:hAnsi="Verdana" w:cs="Verdana"/>
+                        <w:color w:val="000000"/>
+                        <w:sz w:val="14"/>
+                        <w:szCs w:val="14"/>
+                      </w:rPr>
+                      <w:t>expire_time</w:t>
+                    </w:r>
+                    <w:proofErr w:type="spellEnd"/>
+                  </w:p>
+                </w:txbxContent>
+              </v:textbox>
+            </v:rect>
+            <v:oval id="_x0000_s1157" style="position:absolute;left:7966;top:5254;width:1282;height:614" filled="f" strokeweight="28e-5mm">
+              <v:stroke joinstyle="miter"/>
+            </v:oval>
+            <v:oval id="_x0000_s1158" style="position:absolute;left:7966;top:5925;width:1282;height:614" strokeweight="0"/>
+            <v:rect id="_x0000_s1159" style="position:absolute;left:8239;top:6145;width:730;height:396;mso-wrap-style:none" filled="f" stroked="f">
+              <v:textbox style="mso-fit-shape-to-text:t" inset="0,0,0,0">
+                <w:txbxContent>
+                  <w:p>
+                    <w:proofErr w:type="spellStart"/>
+                    <w:r>
+                      <w:rPr>
+                        <w:rFonts w:ascii="Verdana" w:hAnsi="Verdana" w:cs="Verdana"/>
+                        <w:color w:val="000000"/>
+                        <w:sz w:val="14"/>
+                        <w:szCs w:val="14"/>
+                      </w:rPr>
+                      <w:t>start_time</w:t>
+                    </w:r>
+                    <w:proofErr w:type="spellEnd"/>
+                  </w:p>
+                </w:txbxContent>
+              </v:textbox>
+            </v:rect>
+            <v:oval id="_x0000_s1160" style="position:absolute;left:7966;top:5925;width:1282;height:614" filled="f" strokeweight="28e-5mm">
+              <v:stroke joinstyle="miter"/>
+            </v:oval>
+            <v:oval id="_x0000_s1161" style="position:absolute;left:7958;top:134;width:1301;height:615" strokeweight="0"/>
+            <v:rect id="_x0000_s1162" style="position:absolute;left:8183;top:354;width:844;height:396;mso-wrap-style:none" filled="f" stroked="f">
+              <v:textbox style="mso-fit-shape-to-text:t" inset="0,0,0,0">
+                <w:txbxContent>
+                  <w:p>
+                    <w:proofErr w:type="spellStart"/>
+                    <w:r>
+                      <w:rPr>
+                        <w:rFonts w:ascii="Verdana" w:hAnsi="Verdana" w:cs="Verdana"/>
+                        <w:color w:val="000000"/>
+                        <w:sz w:val="14"/>
+                        <w:szCs w:val="14"/>
+                      </w:rPr>
+                      <w:t>time_period</w:t>
+                    </w:r>
+                    <w:proofErr w:type="spellEnd"/>
+                  </w:p>
+                </w:txbxContent>
+              </v:textbox>
+            </v:rect>
+            <v:oval id="_x0000_s1163" style="position:absolute;left:7958;top:134;width:1301;height:615" filled="f" strokeweight="28e-5mm">
+              <v:stroke joinstyle="miter"/>
+            </v:oval>
+            <v:line id="_x0000_s1164" style="position:absolute;flip:y" from="5795,665" to="5998,3666" strokecolor="#717171" strokeweight="28e-5mm">
+              <v:stroke joinstyle="miter"/>
+            </v:line>
+            <v:line id="_x0000_s1165" style="position:absolute;flip:y" from="6084,715" to="6973,3666" strokecolor="#717171" strokeweight="28e-5mm">
+              <v:stroke joinstyle="miter"/>
+            </v:line>
+            <v:line id="_x0000_s1166" style="position:absolute;flip:y" from="6084,577" to="8025,3666" strokecolor="#717171" strokeweight="28e-5mm">
+              <v:stroke joinstyle="miter"/>
+            </v:line>
+            <v:line id="_x0000_s1167" style="position:absolute;flip:y" from="6374,1197" to="7956,3666" strokecolor="#717171" strokeweight="28e-5mm">
+              <v:stroke joinstyle="miter"/>
+            </v:line>
+            <v:line id="_x0000_s1168" style="position:absolute;flip:y" from="6663,1952" to="7872,3666" strokecolor="#717171" strokeweight="28e-5mm">
+              <v:stroke joinstyle="miter"/>
+            </v:line>
+            <v:line id="_x0000_s1169" style="position:absolute;flip:y" from="6663,2623" to="7966,3815" strokecolor="#717171" strokeweight="28e-5mm">
+              <v:stroke joinstyle="miter"/>
+            </v:line>
+            <v:line id="_x0000_s1170" style="position:absolute;flip:y" from="6663,3379" to="7966,3966" strokecolor="#717171" strokeweight="28e-5mm">
+              <v:stroke joinstyle="miter"/>
+            </v:line>
+            <v:line id="_x0000_s1171" style="position:absolute" from="6663,4117" to="7956,4134" strokecolor="#717171" strokeweight="28e-5mm">
+              <v:stroke joinstyle="miter"/>
+            </v:line>
+            <v:line id="_x0000_s1172" style="position:absolute" from="6663,4268" to="7956,4889" strokecolor="#717171" strokeweight="28e-5mm">
+              <v:stroke joinstyle="miter"/>
+            </v:line>
+            <v:line id="_x0000_s1173" style="position:absolute" from="6663,4268" to="7966,5561" strokecolor="#717171" strokeweight="28e-5mm">
+              <v:stroke joinstyle="miter"/>
+            </v:line>
+            <v:line id="_x0000_s1174" style="position:absolute" from="6374,4268" to="7966,6232" strokecolor="#717171" strokeweight="28e-5mm">
+              <v:stroke joinstyle="miter"/>
+            </v:line>
+            <v:rect id="_x0000_s1175" style="position:absolute;left:3137;top:3715;width:365;height:424;mso-wrap-style:none" filled="f" stroked="f">
+              <v:textbox style="mso-fit-shape-to-text:t" inset="0,0,0,0">
+                <w:txbxContent>
+                  <w:p>
+                    <w:pPr>
+                      <w:rPr>
+                        <w:b/>
+                        <w:sz w:val="16"/>
+                        <w:szCs w:val="16"/>
+                      </w:rPr>
+                    </w:pPr>
+                    <w:proofErr w:type="gramStart"/>
+                    <w:r>
+                      <w:rPr>
+                        <w:rFonts w:ascii="Verdana" w:hAnsi="Verdana" w:cs="Verdana"/>
+                        <w:b/>
+                        <w:color w:val="000000"/>
+                        <w:sz w:val="16"/>
+                        <w:szCs w:val="16"/>
+                      </w:rPr>
+                      <w:t>0..N</w:t>
+                    </w:r>
+                    <w:proofErr w:type="gramEnd"/>
+                  </w:p>
+                </w:txbxContent>
+              </v:textbox>
+            </v:rect>
+            <v:rect id="_x0000_s1176" style="position:absolute;left:5294;top:3726;width:114;height:424;mso-wrap-style:none" filled="f" stroked="f">
+              <v:textbox style="mso-fit-shape-to-text:t" inset="0,0,0,0">
+                <w:txbxContent>
+                  <w:p>
+                    <w:pPr>
+                      <w:rPr>
+                        <w:b/>
+                        <w:sz w:val="16"/>
+                        <w:szCs w:val="16"/>
+                      </w:rPr>
+                    </w:pPr>
+                    <w:r>
+                      <w:rPr>
+                        <w:rFonts w:ascii="Verdana" w:hAnsi="Verdana" w:cs="Verdana"/>
+                        <w:b/>
+                        <w:color w:val="000000"/>
+                        <w:sz w:val="16"/>
+                        <w:szCs w:val="16"/>
+                      </w:rPr>
+                      <w:t>1</w:t>
+                    </w:r>
+                  </w:p>
+                </w:txbxContent>
+              </v:textbox>
+            </v:rect>
+            <v:rect id="_x0000_s1177" style="position:absolute;left:1959;top:4159;width:365;height:424;mso-wrap-style:none" filled="f" stroked="f">
+              <v:textbox style="mso-fit-shape-to-text:t" inset="0,0,0,0">
+                <w:txbxContent>
+                  <w:p>
+                    <w:pPr>
+                      <w:rPr>
+                        <w:b/>
+                        <w:sz w:val="16"/>
+                        <w:szCs w:val="16"/>
+                      </w:rPr>
+                    </w:pPr>
+                    <w:proofErr w:type="gramStart"/>
+                    <w:r>
+                      <w:rPr>
+                        <w:rFonts w:ascii="Verdana" w:hAnsi="Verdana" w:cs="Verdana"/>
+                        <w:b/>
+                        <w:color w:val="000000"/>
+                        <w:sz w:val="16"/>
+                        <w:szCs w:val="16"/>
+                      </w:rPr>
+                      <w:t>0..N</w:t>
+                    </w:r>
+                    <w:proofErr w:type="gramEnd"/>
+                  </w:p>
+                </w:txbxContent>
+              </v:textbox>
+            </v:rect>
+            <v:rect id="_x0000_s1178" style="position:absolute;left:2104;top:6761;width:114;height:424;mso-wrap-style:none" filled="f" stroked="f">
+              <v:textbox style="mso-fit-shape-to-text:t" inset="0,0,0,0">
+                <w:txbxContent>
+                  <w:p>
+                    <w:pPr>
+                      <w:rPr>
+                        <w:b/>
+                        <w:sz w:val="16"/>
+                        <w:szCs w:val="16"/>
+                      </w:rPr>
+                    </w:pPr>
+                    <w:r>
+                      <w:rPr>
+                        <w:rFonts w:ascii="Verdana" w:hAnsi="Verdana" w:cs="Verdana"/>
+                        <w:b/>
+                        <w:color w:val="000000"/>
+                        <w:sz w:val="16"/>
+                        <w:szCs w:val="16"/>
+                      </w:rPr>
+                      <w:t>1</w:t>
+                    </w:r>
+                  </w:p>
+                </w:txbxContent>
+              </v:textbox>
+            </v:rect>
+            <v:rect id="_x0000_s1179" style="position:absolute;left:4935;top:4246;width:365;height:424;mso-wrap-style:none" filled="f" stroked="f">
+              <v:textbox style="mso-fit-shape-to-text:t" inset="0,0,0,0">
+                <w:txbxContent>
+                  <w:p>
+                    <w:pPr>
+                      <w:rPr>
+                        <w:b/>
+                        <w:sz w:val="16"/>
+                        <w:szCs w:val="16"/>
+                      </w:rPr>
+                    </w:pPr>
+                    <w:proofErr w:type="gramStart"/>
+                    <w:r>
+                      <w:rPr>
+                        <w:rFonts w:ascii="Verdana" w:hAnsi="Verdana" w:cs="Verdana"/>
+                        <w:b/>
+                        <w:color w:val="000000"/>
+                        <w:sz w:val="16"/>
+                        <w:szCs w:val="16"/>
+                      </w:rPr>
+                      <w:t>0..N</w:t>
+                    </w:r>
+                    <w:proofErr w:type="gramEnd"/>
+                  </w:p>
+                </w:txbxContent>
+              </v:textbox>
+            </v:rect>
+            <v:rect id="_x0000_s1180" style="position:absolute;left:2978;top:6593;width:114;height:424;mso-wrap-style:none" filled="f" stroked="f">
+              <v:textbox style="mso-fit-shape-to-text:t" inset="0,0,0,0">
+                <w:txbxContent>
+                  <w:p>
+                    <w:pPr>
+                      <w:rPr>
+                        <w:b/>
+                        <w:sz w:val="16"/>
+                        <w:szCs w:val="16"/>
+                      </w:rPr>
+                    </w:pPr>
+                    <w:r>
+                      <w:rPr>
+                        <w:rFonts w:ascii="Verdana" w:hAnsi="Verdana" w:cs="Verdana"/>
+                        <w:b/>
+                        <w:color w:val="000000"/>
+                        <w:sz w:val="16"/>
+                        <w:szCs w:val="16"/>
+                      </w:rPr>
+                      <w:t>1</w:t>
+                    </w:r>
+                  </w:p>
+                </w:txbxContent>
+              </v:textbox>
+            </v:rect>
+            <v:rect id="_x0000_s1181" style="position:absolute;left:5914;top:6677;width:114;height:424;mso-wrap-style:none" filled="f" stroked="f">
+              <v:textbox style="mso-fit-shape-to-text:t" inset="0,0,0,0">
+                <w:txbxContent>
+                  <w:p>
+                    <w:pPr>
+                      <w:rPr>
+                        <w:b/>
+                        <w:sz w:val="16"/>
+                        <w:szCs w:val="16"/>
+                      </w:rPr>
+                    </w:pPr>
+                    <w:r>
+                      <w:rPr>
+                        <w:rFonts w:ascii="Verdana" w:hAnsi="Verdana" w:cs="Verdana"/>
+                        <w:b/>
+                        <w:color w:val="000000"/>
+                        <w:sz w:val="16"/>
+                        <w:szCs w:val="16"/>
+                      </w:rPr>
+                      <w:t>1</w:t>
+                    </w:r>
+                  </w:p>
+                </w:txbxContent>
+              </v:textbox>
+            </v:rect>
+            <v:rect id="_x0000_s1182" style="position:absolute;left:5653;top:4377;width:365;height:424;mso-wrap-style:none" filled="f" stroked="f">
+              <v:textbox style="mso-fit-shape-to-text:t" inset="0,0,0,0">
+                <w:txbxContent>
+                  <w:p>
+                    <w:pPr>
+                      <w:rPr>
+                        <w:b/>
+                        <w:sz w:val="16"/>
+                        <w:szCs w:val="16"/>
+                      </w:rPr>
+                    </w:pPr>
+                    <w:proofErr w:type="gramStart"/>
+                    <w:r>
+                      <w:rPr>
+                        <w:rFonts w:ascii="Verdana" w:hAnsi="Verdana" w:cs="Verdana"/>
+                        <w:b/>
+                        <w:color w:val="000000"/>
+                        <w:sz w:val="16"/>
+                        <w:szCs w:val="16"/>
+                      </w:rPr>
+                      <w:t>0..N</w:t>
+                    </w:r>
+                    <w:proofErr w:type="gramEnd"/>
+                  </w:p>
+                </w:txbxContent>
+              </v:textbox>
+            </v:rect>
+            <w10:wrap type="none"/>
+            <w10:anchorlock/>
+          </v:group>
+        </w:pict>
       </w:r>
     </w:p>
     <w:sectPr>

</xml_diff>